<commit_message>
Changes in Jatai and Jatai working 30/09/2020
</commit_message>
<xml_diff>
--- a/Ghana Sandhi/GS-Misl.docx
+++ b/Ghana Sandhi/GS-Misl.docx
@@ -1,6 +1,6 @@
 
 <file path=word/document.xml><?xml version="1.0" encoding="utf-8"?>
-<w:document xmlns:wpc="http://schemas.microsoft.com/office/word/2010/wordprocessingCanvas" xmlns:cx="http://schemas.microsoft.com/office/drawing/2014/chartex" xmlns:cx1="http://schemas.microsoft.com/office/drawing/2015/9/8/chartex" xmlns:mc="http://schemas.openxmlformats.org/markup-compatibility/2006" xmlns:o="urn:schemas-microsoft-com:office:office" xmlns:r="http://schemas.openxmlformats.org/officeDocument/2006/relationships" xmlns:m="http://schemas.openxmlformats.org/officeDocument/2006/math" xmlns:v="urn:schemas-microsoft-com:vml" xmlns:wp14="http://schemas.microsoft.com/office/word/2010/wordprocessingDrawing" xmlns:wp="http://schemas.openxmlformats.org/drawingml/2006/wordprocessingDrawing" xmlns:w10="urn:schemas-microsoft-com:office:word" xmlns:w="http://schemas.openxmlformats.org/wordprocessingml/2006/main" xmlns:w14="http://schemas.microsoft.com/office/word/2010/wordml" xmlns:w15="http://schemas.microsoft.com/office/word/2012/wordml" xmlns:w16se="http://schemas.microsoft.com/office/word/2015/wordml/symex" xmlns:wpg="http://schemas.microsoft.com/office/word/2010/wordprocessingGroup" xmlns:wpi="http://schemas.microsoft.com/office/word/2010/wordprocessingInk" xmlns:wne="http://schemas.microsoft.com/office/word/2006/wordml" xmlns:wps="http://schemas.microsoft.com/office/word/2010/wordprocessingShape" mc:Ignorable="w14 w15 w16se wp14">
+<w:document xmlns:wpc="http://schemas.microsoft.com/office/word/2010/wordprocessingCanvas" xmlns:mc="http://schemas.openxmlformats.org/markup-compatibility/2006" xmlns:o="urn:schemas-microsoft-com:office:office" xmlns:r="http://schemas.openxmlformats.org/officeDocument/2006/relationships" xmlns:m="http://schemas.openxmlformats.org/officeDocument/2006/math" xmlns:v="urn:schemas-microsoft-com:vml" xmlns:wp14="http://schemas.microsoft.com/office/word/2010/wordprocessingDrawing" xmlns:wp="http://schemas.openxmlformats.org/drawingml/2006/wordprocessingDrawing" xmlns:w10="urn:schemas-microsoft-com:office:word" xmlns:w="http://schemas.openxmlformats.org/wordprocessingml/2006/main" xmlns:w14="http://schemas.microsoft.com/office/word/2010/wordml" xmlns:w15="http://schemas.microsoft.com/office/word/2012/wordml" xmlns:wpg="http://schemas.microsoft.com/office/word/2010/wordprocessingGroup" xmlns:wpi="http://schemas.microsoft.com/office/word/2010/wordprocessingInk" xmlns:wne="http://schemas.microsoft.com/office/word/2006/wordml" xmlns:wps="http://schemas.microsoft.com/office/word/2010/wordprocessingShape" mc:Ignorable="w14 w15 wp14">
   <w:body>
     <w:p>
       <w:pPr>
@@ -838,27 +838,7 @@
           <w:szCs w:val="36"/>
           <w:lang w:bidi="ml-IN"/>
         </w:rPr>
-        <w:t xml:space="preserve">TS </w:t>
-      </w:r>
-      <w:proofErr w:type="gramStart"/>
-      <w:r>
-        <w:rPr>
-          <w:rFonts w:ascii="Arial" w:hAnsi="Arial" w:cs="Arial"/>
-          <w:sz w:val="28"/>
-          <w:szCs w:val="36"/>
-          <w:lang w:bidi="ml-IN"/>
-        </w:rPr>
-        <w:t>1.4.46.1  to</w:t>
-      </w:r>
-      <w:proofErr w:type="gramEnd"/>
-      <w:r>
-        <w:rPr>
-          <w:rFonts w:ascii="Arial" w:hAnsi="Arial" w:cs="Arial"/>
-          <w:sz w:val="28"/>
-          <w:szCs w:val="36"/>
-          <w:lang w:bidi="ml-IN"/>
-        </w:rPr>
-        <w:t xml:space="preserve"> TS 1.4.46.3 </w:t>
+        <w:t xml:space="preserve">TS 1.4.46.1  to TS 1.4.46.3 </w:t>
       </w:r>
     </w:p>
     <w:p>
@@ -1115,27 +1095,7 @@
           <w:szCs w:val="36"/>
           <w:lang w:bidi="ml-IN"/>
         </w:rPr>
-        <w:t xml:space="preserve">TS </w:t>
-      </w:r>
-      <w:proofErr w:type="gramStart"/>
-      <w:r>
-        <w:rPr>
-          <w:rFonts w:ascii="Arial" w:hAnsi="Arial" w:cs="Arial"/>
-          <w:sz w:val="28"/>
-          <w:szCs w:val="36"/>
-          <w:lang w:bidi="ml-IN"/>
-        </w:rPr>
-        <w:t>1.5.11.1  to</w:t>
-      </w:r>
-      <w:proofErr w:type="gramEnd"/>
-      <w:r>
-        <w:rPr>
-          <w:rFonts w:ascii="Arial" w:hAnsi="Arial" w:cs="Arial"/>
-          <w:sz w:val="28"/>
-          <w:szCs w:val="36"/>
-          <w:lang w:bidi="ml-IN"/>
-        </w:rPr>
-        <w:t xml:space="preserve"> TS 1.5.11.1</w:t>
+        <w:t>TS 1.5.11.1  to TS 1.5.11.1</w:t>
       </w:r>
     </w:p>
     <w:p>
@@ -4331,63 +4291,6 @@
     </w:p>
     <w:p>
       <w:pPr>
-        <w:widowControl w:val="0"/>
-        <w:autoSpaceDE w:val="0"/>
-        <w:autoSpaceDN w:val="0"/>
-        <w:adjustRightInd w:val="0"/>
-        <w:spacing w:after="0" w:line="252" w:lineRule="auto"/>
-        <w:jc w:val="both"/>
-        <w:rPr>
-          <w:rFonts w:ascii="Arial" w:hAnsi="Arial" w:cs="Arial"/>
-          <w:b/>
-          <w:bCs/>
-          <w:sz w:val="32"/>
-          <w:szCs w:val="32"/>
-          <w:u w:val="single"/>
-          <w:lang w:val="en-US"/>
-        </w:rPr>
-      </w:pPr>
-    </w:p>
-    <w:p>
-      <w:pPr>
-        <w:widowControl w:val="0"/>
-        <w:autoSpaceDE w:val="0"/>
-        <w:autoSpaceDN w:val="0"/>
-        <w:adjustRightInd w:val="0"/>
-        <w:spacing w:after="0" w:line="252" w:lineRule="auto"/>
-        <w:jc w:val="both"/>
-        <w:rPr>
-          <w:rFonts w:ascii="Arial" w:hAnsi="Arial" w:cs="Arial"/>
-          <w:b/>
-          <w:bCs/>
-          <w:sz w:val="32"/>
-          <w:szCs w:val="32"/>
-          <w:u w:val="single"/>
-          <w:lang w:val="en-US"/>
-        </w:rPr>
-      </w:pPr>
-    </w:p>
-    <w:p>
-      <w:pPr>
-        <w:widowControl w:val="0"/>
-        <w:autoSpaceDE w:val="0"/>
-        <w:autoSpaceDN w:val="0"/>
-        <w:adjustRightInd w:val="0"/>
-        <w:spacing w:after="0" w:line="252" w:lineRule="auto"/>
-        <w:jc w:val="both"/>
-        <w:rPr>
-          <w:rFonts w:ascii="Arial" w:hAnsi="Arial" w:cs="Arial"/>
-          <w:b/>
-          <w:bCs/>
-          <w:sz w:val="32"/>
-          <w:szCs w:val="32"/>
-          <w:u w:val="single"/>
-          <w:lang w:val="en-US"/>
-        </w:rPr>
-      </w:pPr>
-    </w:p>
-    <w:p>
-      <w:pPr>
         <w:pStyle w:val="ListParagraph"/>
         <w:widowControl w:val="0"/>
         <w:numPr>
@@ -4406,12 +4309,15 @@
           <w:lang w:eastAsia="en-IN" w:bidi="ml-IN"/>
         </w:rPr>
       </w:pPr>
-      <w:r>
-        <w:rPr>
-          <w:rFonts w:ascii="BRH Devanagari Extra" w:hAnsi="BRH Devanagari Extra" w:cs="BRH Devanagari Extra"/>
-          <w:sz w:val="40"/>
-          <w:szCs w:val="40"/>
-        </w:rPr>
+      <w:bookmarkStart w:id="0" w:name="_GoBack"/>
+      <w:bookmarkEnd w:id="0"/>
+      <w:r>
+        <w:rPr>
+          <w:rFonts w:ascii="BRH Devanagari Extra" w:hAnsi="BRH Devanagari Extra" w:cs="BRH Devanagari Extra"/>
+          <w:sz w:val="40"/>
+          <w:szCs w:val="40"/>
+        </w:rPr>
+        <w:lastRenderedPageBreak/>
         <w:t>ÌWûUþhrÉuÉhÉÉï</w:t>
       </w:r>
       <w:r>
@@ -4794,23 +4700,7 @@
           <w:rFonts w:cs="BRH Devanagari"/>
           <w:sz w:val="36"/>
         </w:rPr>
-        <w:t xml:space="preserve">AÉrÉÑUç </w:t>
-      </w:r>
-      <w:proofErr w:type="gramStart"/>
-      <w:r>
-        <w:rPr>
-          <w:rFonts w:cs="BRH Devanagari"/>
-          <w:sz w:val="36"/>
-        </w:rPr>
-        <w:t>rÉgeÉålÉ :</w:t>
-      </w:r>
-      <w:proofErr w:type="gramEnd"/>
-      <w:r>
-        <w:rPr>
-          <w:rFonts w:cs="BRH Devanagari"/>
-          <w:sz w:val="36"/>
-        </w:rPr>
-        <w:t xml:space="preserve">- </w:t>
+        <w:t xml:space="preserve">AÉrÉÑUç rÉgeÉålÉ :- </w:t>
       </w:r>
       <w:r>
         <w:t>(</w:t>
@@ -5423,31 +5313,7 @@
           <w:szCs w:val="32"/>
           <w:lang w:val="en-US"/>
         </w:rPr>
-        <w:t xml:space="preserve">TS </w:t>
-      </w:r>
-      <w:proofErr w:type="gramStart"/>
-      <w:r>
-        <w:rPr>
-          <w:rFonts w:ascii="Arial" w:hAnsi="Arial" w:cs="Arial"/>
-          <w:b/>
-          <w:bCs/>
-          <w:sz w:val="24"/>
-          <w:szCs w:val="32"/>
-          <w:lang w:val="en-US"/>
-        </w:rPr>
-        <w:t>4.3.4.3 ,</w:t>
-      </w:r>
-      <w:proofErr w:type="gramEnd"/>
-      <w:r>
-        <w:rPr>
-          <w:rFonts w:ascii="Arial" w:hAnsi="Arial" w:cs="Arial"/>
-          <w:b/>
-          <w:bCs/>
-          <w:sz w:val="24"/>
-          <w:szCs w:val="32"/>
-          <w:lang w:val="en-US"/>
-        </w:rPr>
-        <w:t xml:space="preserve"> TS 4.3.6.2 TS 4.4.7.1</w:t>
+        <w:t>TS 4.3.4.3 , TS 4.3.6.2 TS 4.4.7.1</w:t>
       </w:r>
     </w:p>
     <w:p>
@@ -5632,7 +5498,6 @@
           <w:szCs w:val="40"/>
           <w:lang w:val="en-US"/>
         </w:rPr>
-        <w:lastRenderedPageBreak/>
         <w:t>AÉ</w:t>
       </w:r>
       <w:r>
@@ -5745,6 +5610,7 @@
           <w:szCs w:val="40"/>
           <w:highlight w:val="yellow"/>
         </w:rPr>
+        <w:lastRenderedPageBreak/>
         <w:t>AÉ</w:t>
       </w:r>
       <w:r>
@@ -6464,6 +6330,7 @@
           <w:szCs w:val="20"/>
         </w:rPr>
       </w:pPr>
+      <w:proofErr w:type="gramStart"/>
       <w:r>
         <w:rPr>
           <w:rFonts w:ascii="BRH Devanagari Extra" w:hAnsi="BRH Devanagari Extra" w:cs="BRH Devanagari Extra"/>
@@ -6489,8 +6356,9 @@
           <w:szCs w:val="40"/>
           <w:highlight w:val="yellow"/>
         </w:rPr>
-        <w:t xml:space="preserve">å | </w:t>
-      </w:r>
+        <w:t>å</w:t>
+      </w:r>
+      <w:proofErr w:type="gramEnd"/>
       <w:r>
         <w:rPr>
           <w:rFonts w:ascii="BRH Devanagari Extra" w:hAnsi="BRH Devanagari Extra" w:cs="BRH Devanagari Extra"/>
@@ -6498,6 +6366,15 @@
           <w:szCs w:val="40"/>
           <w:highlight w:val="yellow"/>
         </w:rPr>
+        <w:t xml:space="preserve"> | </w:t>
+      </w:r>
+      <w:r>
+        <w:rPr>
+          <w:rFonts w:ascii="BRH Devanagari Extra" w:hAnsi="BRH Devanagari Extra" w:cs="BRH Devanagari Extra"/>
+          <w:sz w:val="40"/>
+          <w:szCs w:val="40"/>
+          <w:highlight w:val="yellow"/>
+        </w:rPr>
         <w:t>A</w:t>
       </w:r>
       <w:r>
@@ -6565,7 +6442,6 @@
         </w:rPr>
         <w:t xml:space="preserve"> = </w:t>
       </w:r>
-      <w:proofErr w:type="gramStart"/>
       <w:r>
         <w:rPr>
           <w:rFonts w:ascii="Arial" w:hAnsi="Arial" w:cs="Arial"/>
@@ -6582,17 +6458,7 @@
           <w:sz w:val="36"/>
           <w:szCs w:val="36"/>
         </w:rPr>
-        <w:t>iÉå</w:t>
-      </w:r>
-      <w:proofErr w:type="gramEnd"/>
-      <w:r>
-        <w:rPr>
-          <w:rFonts w:ascii="BRH Devanagari" w:hAnsi="BRH Devanagari" w:cs="BRH Devanagari"/>
-          <w:color w:val="FF0000"/>
-          <w:sz w:val="36"/>
-          <w:szCs w:val="36"/>
-        </w:rPr>
-        <w:t xml:space="preserve"> AalÉå AalÉå iÉå iÉå AalÉå)</w:t>
+        <w:t>iÉå AalÉå AalÉå iÉå iÉå AalÉå)</w:t>
       </w:r>
     </w:p>
     <w:p>
@@ -7332,7 +7198,6 @@
           <w:sz w:val="40"/>
           <w:szCs w:val="40"/>
         </w:rPr>
-        <w:lastRenderedPageBreak/>
         <w:t>AÉ</w:t>
       </w:r>
       <w:r>
@@ -7452,6 +7317,7 @@
           <w:sz w:val="40"/>
           <w:szCs w:val="40"/>
         </w:rPr>
+        <w:lastRenderedPageBreak/>
         <w:t>A</w:t>
       </w:r>
       <w:r>
@@ -7625,13 +7491,23 @@
           <w:lang w:val="en-US"/>
         </w:rPr>
       </w:pPr>
-      <w:r>
-        <w:rPr>
-          <w:rFonts w:ascii="BRH Devanagari Extra" w:hAnsi="BRH Devanagari Extra" w:cs="BRH Devanagari Extra"/>
-          <w:sz w:val="40"/>
-          <w:szCs w:val="40"/>
-        </w:rPr>
-        <w:t>pÉÔqrÉÉþ uÉ×</w:t>
+      <w:proofErr w:type="gramStart"/>
+      <w:r>
+        <w:rPr>
+          <w:rFonts w:ascii="BRH Devanagari Extra" w:hAnsi="BRH Devanagari Extra" w:cs="BRH Devanagari Extra"/>
+          <w:sz w:val="40"/>
+          <w:szCs w:val="40"/>
+        </w:rPr>
+        <w:t>pÉÔqrÉÉþ</w:t>
+      </w:r>
+      <w:proofErr w:type="gramEnd"/>
+      <w:r>
+        <w:rPr>
+          <w:rFonts w:ascii="BRH Devanagari Extra" w:hAnsi="BRH Devanagari Extra" w:cs="BRH Devanagari Extra"/>
+          <w:sz w:val="40"/>
+          <w:szCs w:val="40"/>
+        </w:rPr>
+        <w:t xml:space="preserve"> uÉ×</w:t>
       </w:r>
       <w:r>
         <w:rPr>
@@ -7730,9 +7606,8 @@
           <w:szCs w:val="36"/>
           <w:lang w:val="en-US"/>
         </w:rPr>
-        <w:t xml:space="preserve">TS </w:t>
-      </w:r>
-      <w:proofErr w:type="gramStart"/>
+        <w:t>TS 4.1.2.3</w:t>
+      </w:r>
       <w:r>
         <w:rPr>
           <w:rFonts w:ascii="Arial" w:hAnsi="Arial" w:cs="Arial"/>
@@ -7742,30 +7617,7 @@
           <w:szCs w:val="36"/>
           <w:lang w:val="en-US"/>
         </w:rPr>
-        <w:t>4.1.2.3</w:t>
-      </w:r>
-      <w:r>
-        <w:rPr>
-          <w:rFonts w:ascii="Arial" w:hAnsi="Arial" w:cs="Arial"/>
-          <w:b/>
-          <w:bCs/>
-          <w:sz w:val="24"/>
-          <w:szCs w:val="36"/>
-          <w:lang w:val="en-US"/>
-        </w:rPr>
-        <w:t xml:space="preserve"> ,</w:t>
-      </w:r>
-      <w:proofErr w:type="gramEnd"/>
-      <w:r>
-        <w:rPr>
-          <w:rFonts w:ascii="Arial" w:hAnsi="Arial" w:cs="Arial"/>
-          <w:b/>
-          <w:bCs/>
-          <w:sz w:val="24"/>
-          <w:szCs w:val="36"/>
-          <w:lang w:val="en-US"/>
-        </w:rPr>
-        <w:t xml:space="preserve"> TS 5.1.2.6</w:t>
+        <w:t xml:space="preserve"> , TS 5.1.2.6</w:t>
       </w:r>
     </w:p>
     <w:p>
@@ -7782,6 +7634,7 @@
           <w:szCs w:val="36"/>
         </w:rPr>
       </w:pPr>
+      <w:proofErr w:type="gramStart"/>
       <w:r>
         <w:rPr>
           <w:rFonts w:ascii="BRH Devanagari Extra" w:hAnsi="BRH Devanagari Extra" w:cs="BRH Devanagari Extra"/>
@@ -7807,8 +7660,9 @@
           <w:szCs w:val="40"/>
           <w:highlight w:val="yellow"/>
         </w:rPr>
-        <w:t>eÉÏ | ASèkuÉþlÉÈ |</w:t>
-      </w:r>
+        <w:t>eÉÏ</w:t>
+      </w:r>
+      <w:proofErr w:type="gramEnd"/>
       <w:r>
         <w:rPr>
           <w:rFonts w:ascii="BRH Devanagari Extra" w:hAnsi="BRH Devanagari Extra" w:cs="BRH Devanagari Extra"/>
@@ -7816,9 +7670,8 @@
           <w:szCs w:val="40"/>
           <w:highlight w:val="yellow"/>
         </w:rPr>
-        <w:t xml:space="preserve"> </w:t>
-      </w:r>
-      <w:proofErr w:type="gramStart"/>
+        <w:t xml:space="preserve"> | ASèkuÉþlÉÈ |</w:t>
+      </w:r>
       <w:r>
         <w:rPr>
           <w:rFonts w:ascii="BRH Devanagari Extra" w:hAnsi="BRH Devanagari Extra" w:cs="BRH Devanagari Extra"/>
@@ -7826,7 +7679,7 @@
           <w:szCs w:val="40"/>
           <w:highlight w:val="yellow"/>
         </w:rPr>
-        <w:t xml:space="preserve">=  </w:t>
+        <w:t xml:space="preserve"> =  </w:t>
       </w:r>
       <w:r>
         <w:rPr>
@@ -7838,7 +7691,6 @@
         </w:rPr>
         <w:t>(</w:t>
       </w:r>
-      <w:proofErr w:type="gramEnd"/>
       <w:r>
         <w:rPr>
           <w:rFonts w:ascii="Arial" w:hAnsi="Arial" w:cs="Arial"/>
@@ -8838,7 +8690,27 @@
           <w:szCs w:val="40"/>
           <w:highlight w:val="yellow"/>
         </w:rPr>
-        <w:t>(iÉÉÈ | A</w:t>
+        <w:t>(</w:t>
+      </w:r>
+      <w:proofErr w:type="gramStart"/>
+      <w:r>
+        <w:rPr>
+          <w:rFonts w:ascii="BRH Devanagari Extra" w:hAnsi="BRH Devanagari Extra" w:cs="BRH Devanagari Extra"/>
+          <w:sz w:val="40"/>
+          <w:szCs w:val="40"/>
+          <w:highlight w:val="yellow"/>
+        </w:rPr>
+        <w:t>iÉÉÈ</w:t>
+      </w:r>
+      <w:proofErr w:type="gramEnd"/>
+      <w:r>
+        <w:rPr>
+          <w:rFonts w:ascii="BRH Devanagari Extra" w:hAnsi="BRH Devanagari Extra" w:cs="BRH Devanagari Extra"/>
+          <w:sz w:val="40"/>
+          <w:szCs w:val="40"/>
+          <w:highlight w:val="yellow"/>
+        </w:rPr>
+        <w:t xml:space="preserve"> | A</w:t>
       </w:r>
       <w:r>
         <w:rPr>
@@ -8894,7 +8766,6 @@
         </w:rPr>
         <w:t xml:space="preserve">alopam </w:t>
       </w:r>
-      <w:proofErr w:type="gramStart"/>
       <w:r>
         <w:rPr>
           <w:rFonts w:ascii="BRH Devanagari Extra" w:hAnsi="BRH Devanagari Extra" w:cs="BRH Devanagari Extra"/>
@@ -8912,7 +8783,6 @@
         </w:rPr>
         <w:t>(</w:t>
       </w:r>
-      <w:proofErr w:type="gramEnd"/>
       <w:r>
         <w:rPr>
           <w:rFonts w:ascii="BRH Devanagari" w:hAnsi="BRH Devanagari" w:cs="BRH Devanagari"/>
@@ -9044,7 +8914,6 @@
           <w:szCs w:val="32"/>
           <w:lang w:val="en-US"/>
         </w:rPr>
-        <w:lastRenderedPageBreak/>
         <w:t xml:space="preserve">TS </w:t>
       </w:r>
       <w:r>
@@ -9080,6 +8949,7 @@
           <w:szCs w:val="40"/>
           <w:highlight w:val="yellow"/>
         </w:rPr>
+        <w:lastRenderedPageBreak/>
         <w:t>(±ÉuÉÉþmÉ×ÍjÉ</w:t>
       </w:r>
       <w:r>
@@ -9560,8 +9430,9 @@
           <w:sz w:val="36"/>
           <w:szCs w:val="36"/>
         </w:rPr>
-        <w:t>LuÉqÉç qÉl§É oÉëÉ¼hÉpÉåSålÉ rÉ§É rÉ§É SØ¸Ç iÉ§É xÉuÉï§ÉÉmrÉåuÉqÉåuÉåÌiÉ ¥ÉÉiÉurÉqÉç ||)</w:t>
-      </w:r>
+        <w:t>LuÉqÉç qÉl§É oÉëÉ¼hÉpÉåSålÉ rÉ§É rÉ§É SØ¸Ç iÉ§É xÉuÉï§ÉÉmrÉåuÉqÉåuÉåÌiÉ ¥ÉÉiÉurÉqÉç ||</w:t>
+      </w:r>
+      <w:proofErr w:type="gramStart"/>
       <w:r>
         <w:rPr>
           <w:rFonts w:ascii="BRH Devanagari" w:hAnsi="BRH Devanagari" w:cs="BRH Devanagari"/>
@@ -9570,7 +9441,7 @@
           <w:sz w:val="36"/>
           <w:szCs w:val="36"/>
         </w:rPr>
-        <w:t xml:space="preserve">  </w:t>
+        <w:t>)</w:t>
       </w:r>
       <w:r>
         <w:rPr>
@@ -9579,10 +9450,21 @@
           <w:color w:val="000000"/>
           <w:sz w:val="36"/>
           <w:szCs w:val="36"/>
+        </w:rPr>
+        <w:t xml:space="preserve">  </w:t>
+      </w:r>
+      <w:r>
+        <w:rPr>
+          <w:rFonts w:ascii="BRH Devanagari" w:hAnsi="BRH Devanagari" w:cs="BRH Devanagari"/>
+          <w:b/>
+          <w:color w:val="000000"/>
+          <w:sz w:val="36"/>
+          <w:szCs w:val="36"/>
           <w:highlight w:val="yellow"/>
         </w:rPr>
         <w:t>(</w:t>
       </w:r>
+      <w:proofErr w:type="gramEnd"/>
       <w:r>
         <w:rPr>
           <w:rFonts w:ascii="Arial" w:hAnsi="Arial" w:cs="Arial"/>
@@ -10079,6 +9961,7 @@
           <w:lang w:val="en-US"/>
         </w:rPr>
       </w:pPr>
+      <w:proofErr w:type="gramStart"/>
       <w:r>
         <w:rPr>
           <w:rFonts w:ascii="BRH Devanagari Extra" w:hAnsi="BRH Devanagari Extra" w:cs="BRH Devanagari Extra"/>
@@ -10088,6 +9971,7 @@
         </w:rPr>
         <w:t>iuÉÉ</w:t>
       </w:r>
+      <w:proofErr w:type="gramEnd"/>
       <w:r>
         <w:rPr>
           <w:rFonts w:ascii="BRH Malayalam Extra" w:hAnsi="BRH Malayalam Extra" w:cs="BRH Devanagari Extra"/>
@@ -10166,9 +10050,8 @@
           <w:sz w:val="36"/>
           <w:szCs w:val="36"/>
         </w:rPr>
-        <w:t xml:space="preserve">iuÉÉ ÅalÉå ÅalÉå iuÉÉ iuÉÉ </w:t>
-      </w:r>
-      <w:proofErr w:type="gramStart"/>
+        <w:t>iuÉÉ ÅalÉå ÅalÉå iuÉÉ iuÉÉ ÅalÉ</w:t>
+      </w:r>
       <w:r>
         <w:rPr>
           <w:rFonts w:ascii="BRH Devanagari" w:hAnsi="BRH Devanagari" w:cs="BRH Devanagari"/>
@@ -10176,7 +10059,7 @@
           <w:sz w:val="36"/>
           <w:szCs w:val="36"/>
         </w:rPr>
-        <w:t>ÅalÉ</w:t>
+        <w:t>)</w:t>
       </w:r>
       <w:r>
         <w:rPr>
@@ -10185,26 +10068,7 @@
           <w:sz w:val="36"/>
           <w:szCs w:val="36"/>
         </w:rPr>
-        <w:t>)</w:t>
-      </w:r>
-      <w:r>
-        <w:rPr>
-          <w:rFonts w:ascii="BRH Devanagari" w:hAnsi="BRH Devanagari" w:cs="BRH Devanagari"/>
-          <w:color w:val="FF0000"/>
-          <w:sz w:val="36"/>
-          <w:szCs w:val="36"/>
-        </w:rPr>
-        <w:t>å</w:t>
-      </w:r>
-      <w:proofErr w:type="gramEnd"/>
-      <w:r>
-        <w:rPr>
-          <w:rFonts w:ascii="BRH Devanagari" w:hAnsi="BRH Devanagari" w:cs="BRH Devanagari"/>
-          <w:color w:val="FF0000"/>
-          <w:sz w:val="36"/>
-          <w:szCs w:val="36"/>
-        </w:rPr>
-        <w:t xml:space="preserve"> </w:t>
+        <w:t xml:space="preserve">å </w:t>
       </w:r>
       <w:r>
         <w:rPr>
@@ -10826,7 +10690,7 @@
           <w:szCs w:val="40"/>
           <w:lang w:val="en-US"/>
         </w:rPr>
-        <w:t xml:space="preserve"> </w:t>
+        <w:t xml:space="preserve"> eÉUç</w:t>
       </w:r>
       <w:proofErr w:type="gramStart"/>
       <w:r>
@@ -10836,7 +10700,7 @@
           <w:szCs w:val="40"/>
           <w:lang w:val="en-US"/>
         </w:rPr>
-        <w:t>eÉUç.™</w:t>
+        <w:t>.™</w:t>
       </w:r>
       <w:proofErr w:type="gramEnd"/>
       <w:r>
@@ -11524,17 +11388,7 @@
           <w:sz w:val="36"/>
           <w:szCs w:val="36"/>
         </w:rPr>
-        <w:t xml:space="preserve">(AalÉå xÉÍqÉkÉÈ xÉÍqÉkÉÉå ÅalÉå ÅalÉå </w:t>
-      </w:r>
-      <w:proofErr w:type="gramStart"/>
-      <w:r>
-        <w:rPr>
-          <w:rFonts w:ascii="BRH Devanagari" w:hAnsi="BRH Devanagari" w:cs="BRH Devanagari"/>
-          <w:color w:val="FF0000"/>
-          <w:sz w:val="36"/>
-          <w:szCs w:val="36"/>
-        </w:rPr>
-        <w:t xml:space="preserve">xÉÍqÉkÉÈ) </w:t>
+        <w:t xml:space="preserve">(AalÉå xÉÍqÉkÉÈ xÉÍqÉkÉÉå ÅalÉå ÅalÉå xÉÍqÉkÉÈ) </w:t>
       </w:r>
       <w:r>
         <w:rPr>
@@ -11553,18 +11407,7 @@
           <w:szCs w:val="36"/>
           <w:lang w:val="en-US"/>
         </w:rPr>
-        <w:t>=</w:t>
-      </w:r>
-      <w:proofErr w:type="gramEnd"/>
-      <w:r>
-        <w:rPr>
-          <w:rFonts w:ascii="Arial" w:hAnsi="Arial" w:cs="Arial"/>
-          <w:bCs/>
-          <w:sz w:val="28"/>
-          <w:szCs w:val="36"/>
-          <w:lang w:val="en-US"/>
-        </w:rPr>
-        <w:t xml:space="preserve"> </w:t>
+        <w:t xml:space="preserve">= </w:t>
       </w:r>
       <w:r>
         <w:rPr>
@@ -12716,6 +12559,7 @@
           <w:lang w:val="en-US"/>
         </w:rPr>
       </w:pPr>
+      <w:proofErr w:type="gramStart"/>
       <w:r>
         <w:rPr>
           <w:rFonts w:ascii="BRH Devanagari Extra" w:hAnsi="BRH Devanagari Extra" w:cs="BRH Devanagari Extra"/>
@@ -12724,6 +12568,7 @@
         </w:rPr>
         <w:t>aÉÉåqÉÉ</w:t>
       </w:r>
+      <w:proofErr w:type="gramEnd"/>
       <w:r>
         <w:rPr>
           <w:rFonts w:ascii="BRH Malayalam Extra" w:hAnsi="BRH Malayalam Extra" w:cs="BRH Devanagari Extra"/>
@@ -12779,17 +12624,7 @@
           <w:sz w:val="36"/>
           <w:szCs w:val="36"/>
         </w:rPr>
-        <w:t xml:space="preserve">(aÉÉåqÉÉ(aqÉç)þ AalÉåý ÅalÉå aÉÉåqÉÉýlÉç aÉÉåqÉÉ(aqÉç)þ </w:t>
-      </w:r>
-      <w:proofErr w:type="gramStart"/>
-      <w:r>
-        <w:rPr>
-          <w:rFonts w:ascii="BRH Devanagari Extra" w:hAnsi="BRH Devanagari Extra" w:cs="BRH Devanagari Extra"/>
-          <w:color w:val="FF0000"/>
-          <w:sz w:val="36"/>
-          <w:szCs w:val="36"/>
-        </w:rPr>
-        <w:t>AalÉå</w:t>
+        <w:t>(aÉÉåqÉÉ(aqÉç)þ AalÉåý ÅalÉå aÉÉåqÉÉýlÉç aÉÉåqÉÉ(aqÉç)þ AalÉå</w:t>
       </w:r>
       <w:r>
         <w:rPr>
@@ -12800,7 +12635,6 @@
         </w:rPr>
         <w:t>)=</w:t>
       </w:r>
-      <w:proofErr w:type="gramEnd"/>
       <w:r>
         <w:rPr>
           <w:rFonts w:ascii="BRH Devanagari" w:hAnsi="BRH Devanagari" w:cs="BRH Devanagari"/>
@@ -13101,7 +12935,6 @@
         </w:rPr>
         <w:t xml:space="preserve">AÍkÉþ UÉåcÉýlÉå UÉåþcÉýlÉå ÅkrÉÍkÉþ UÉåcÉýlÉå </w:t>
       </w:r>
-      <w:proofErr w:type="gramStart"/>
       <w:r>
         <w:rPr>
           <w:rFonts w:ascii="Arial" w:hAnsi="Arial" w:cs="Arial"/>
@@ -13113,6 +12946,7 @@
         </w:rPr>
         <w:t>|</w:t>
       </w:r>
+      <w:proofErr w:type="gramStart"/>
       <w:r>
         <w:rPr>
           <w:rFonts w:ascii="Arial" w:hAnsi="Arial" w:cs="Arial"/>
@@ -14277,7 +14111,7 @@
           <w:szCs w:val="36"/>
           <w:lang w:val="en-US"/>
         </w:rPr>
-        <w:t xml:space="preserve">TS </w:t>
+        <w:t>TS 3.1.8.3</w:t>
       </w:r>
       <w:proofErr w:type="gramStart"/>
       <w:r>
@@ -14289,7 +14123,7 @@
           <w:szCs w:val="36"/>
           <w:lang w:val="en-US"/>
         </w:rPr>
-        <w:t>3.1.8.3,</w:t>
+        <w:t>,</w:t>
       </w:r>
       <w:r>
         <w:rPr>
@@ -14596,13 +14430,23 @@
           <w:szCs w:val="36"/>
         </w:rPr>
       </w:pPr>
-      <w:r>
-        <w:rPr>
-          <w:rFonts w:ascii="BRH Devanagari Extra" w:hAnsi="BRH Devanagari Extra" w:cs="BRH Devanagari Extra"/>
-          <w:sz w:val="36"/>
-          <w:szCs w:val="36"/>
-        </w:rPr>
-        <w:t>xÉWûþxuÉ | A</w:t>
+      <w:proofErr w:type="gramStart"/>
+      <w:r>
+        <w:rPr>
+          <w:rFonts w:ascii="BRH Devanagari Extra" w:hAnsi="BRH Devanagari Extra" w:cs="BRH Devanagari Extra"/>
+          <w:sz w:val="36"/>
+          <w:szCs w:val="36"/>
+        </w:rPr>
+        <w:t>xÉWûþxuÉ</w:t>
+      </w:r>
+      <w:proofErr w:type="gramEnd"/>
+      <w:r>
+        <w:rPr>
+          <w:rFonts w:ascii="BRH Devanagari Extra" w:hAnsi="BRH Devanagari Extra" w:cs="BRH Devanagari Extra"/>
+          <w:sz w:val="36"/>
+          <w:szCs w:val="36"/>
+        </w:rPr>
+        <w:t xml:space="preserve"> | A</w:t>
       </w:r>
       <w:r>
         <w:rPr>
@@ -14675,27 +14519,7 @@
           <w:sz w:val="36"/>
           <w:szCs w:val="36"/>
         </w:rPr>
-        <w:t xml:space="preserve">xÉWûþxuÉÉ UÉiÉÏrÉýiÉÉåþ ÅUÉiÉÏrÉýiÉÈ xÉWûþxuÉý xÉWûþxuÉÉ UÉiÉÏrÉýiÉÈ </w:t>
-      </w:r>
-      <w:proofErr w:type="gramStart"/>
-      <w:r>
-        <w:rPr>
-          <w:rFonts w:ascii="BRH Devanagari Extra" w:hAnsi="BRH Devanagari Extra" w:cs="BRH Devanagari Extra"/>
-          <w:color w:val="FF0000"/>
-          <w:sz w:val="36"/>
-          <w:szCs w:val="36"/>
-        </w:rPr>
-        <w:t>| )</w:t>
-      </w:r>
-      <w:proofErr w:type="gramEnd"/>
-      <w:r>
-        <w:rPr>
-          <w:rFonts w:ascii="BRH Devanagari Extra" w:hAnsi="BRH Devanagari Extra" w:cs="BRH Devanagari Extra"/>
-          <w:color w:val="FF0000"/>
-          <w:sz w:val="36"/>
-          <w:szCs w:val="36"/>
-        </w:rPr>
-        <w:t xml:space="preserve"> </w:t>
+        <w:t xml:space="preserve">xÉWûþxuÉÉ UÉiÉÏrÉýiÉÉåþ ÅUÉiÉÏrÉýiÉÈ xÉWûþxuÉý xÉWûþxuÉÉ UÉiÉÏrÉýiÉÈ | ) </w:t>
       </w:r>
       <w:r>
         <w:rPr>
@@ -14975,7 +14799,7 @@
           <w:sz w:val="36"/>
           <w:szCs w:val="36"/>
         </w:rPr>
-        <w:t>AÉ¢</w:t>
+        <w:t>AÉ¢üqrÉÉSèkuÉlÉÉå</w:t>
       </w:r>
       <w:proofErr w:type="gramStart"/>
       <w:r>
@@ -14985,7 +14809,7 @@
           <w:sz w:val="36"/>
           <w:szCs w:val="36"/>
         </w:rPr>
-        <w:t>üqrÉÉSèkuÉlÉÉå,  pÉuÉÌiÉ</w:t>
+        <w:t>,  pÉuÉÌiÉ</w:t>
       </w:r>
       <w:proofErr w:type="gramEnd"/>
       <w:r>
@@ -15431,9 +15255,8 @@
           <w:szCs w:val="36"/>
           <w:lang w:val="en-US"/>
         </w:rPr>
-        <w:t xml:space="preserve">TS </w:t>
-      </w:r>
-      <w:proofErr w:type="gramStart"/>
+        <w:t xml:space="preserve">TS 5.2.1.4 </w:t>
+      </w:r>
       <w:r>
         <w:rPr>
           <w:rFonts w:ascii="Arial" w:hAnsi="Arial" w:cs="Arial"/>
@@ -15443,7 +15266,7 @@
           <w:szCs w:val="36"/>
           <w:lang w:val="en-US"/>
         </w:rPr>
-        <w:t xml:space="preserve">5.2.1.4 </w:t>
+        <w:t xml:space="preserve"> </w:t>
       </w:r>
       <w:r>
         <w:rPr>
@@ -15454,20 +15277,8 @@
           <w:szCs w:val="36"/>
           <w:lang w:val="en-US"/>
         </w:rPr>
-        <w:t xml:space="preserve"> </w:t>
-      </w:r>
-      <w:r>
-        <w:rPr>
-          <w:rFonts w:ascii="Arial" w:hAnsi="Arial" w:cs="Arial"/>
-          <w:b/>
-          <w:bCs/>
-          <w:sz w:val="24"/>
-          <w:szCs w:val="36"/>
-          <w:lang w:val="en-US"/>
-        </w:rPr>
         <w:t>&amp;</w:t>
       </w:r>
-      <w:proofErr w:type="gramEnd"/>
       <w:r>
         <w:rPr>
           <w:rFonts w:ascii="Arial" w:hAnsi="Arial" w:cs="Arial"/>
@@ -16087,33 +15898,15 @@
           <w:sz w:val="36"/>
           <w:szCs w:val="40"/>
         </w:rPr>
-        <w:t xml:space="preserve">xiuÉqÉþÌ…¡ûUÈ </w:t>
-      </w:r>
-      <w:proofErr w:type="gramStart"/>
-      <w:r>
-        <w:rPr>
-          <w:rFonts w:ascii="BRH Devanagari Extra" w:hAnsi="BRH Devanagari Extra" w:cs="BRH Devanagari Extra"/>
-          <w:sz w:val="36"/>
-          <w:szCs w:val="40"/>
-        </w:rPr>
-        <w:t xml:space="preserve">| </w:t>
-      </w:r>
-      <w:r>
-        <w:rPr>
-          <w:rFonts w:ascii="BRH Devanagari Extra" w:hAnsi="BRH Devanagari Extra" w:cs="BRH Devanagari Extra"/>
-          <w:sz w:val="36"/>
-          <w:szCs w:val="40"/>
-        </w:rPr>
-        <w:t xml:space="preserve"> -</w:t>
-      </w:r>
-      <w:proofErr w:type="gramEnd"/>
-      <w:r>
-        <w:rPr>
-          <w:rFonts w:ascii="BRH Devanagari Extra" w:hAnsi="BRH Devanagari Extra" w:cs="BRH Devanagari Extra"/>
-          <w:sz w:val="36"/>
-          <w:szCs w:val="40"/>
-        </w:rPr>
-        <w:t xml:space="preserve"> </w:t>
+        <w:t xml:space="preserve">xiuÉqÉþÌ…¡ûUÈ | </w:t>
+      </w:r>
+      <w:r>
+        <w:rPr>
+          <w:rFonts w:ascii="BRH Devanagari Extra" w:hAnsi="BRH Devanagari Extra" w:cs="BRH Devanagari Extra"/>
+          <w:sz w:val="36"/>
+          <w:szCs w:val="40"/>
+        </w:rPr>
+        <w:t xml:space="preserve"> - </w:t>
       </w:r>
       <w:r>
         <w:rPr>
@@ -16143,13 +15936,23 @@
           <w:szCs w:val="36"/>
         </w:rPr>
       </w:pPr>
-      <w:r>
-        <w:rPr>
-          <w:rFonts w:ascii="BRH Devanagari Extra" w:hAnsi="BRH Devanagari Extra" w:cs="BRH Devanagari Extra"/>
-          <w:sz w:val="36"/>
-          <w:szCs w:val="40"/>
-        </w:rPr>
-        <w:t>iuÉqÉç | A</w:t>
+      <w:proofErr w:type="gramStart"/>
+      <w:r>
+        <w:rPr>
+          <w:rFonts w:ascii="BRH Devanagari Extra" w:hAnsi="BRH Devanagari Extra" w:cs="BRH Devanagari Extra"/>
+          <w:sz w:val="36"/>
+          <w:szCs w:val="40"/>
+        </w:rPr>
+        <w:t>iuÉqÉç</w:t>
+      </w:r>
+      <w:proofErr w:type="gramEnd"/>
+      <w:r>
+        <w:rPr>
+          <w:rFonts w:ascii="BRH Devanagari Extra" w:hAnsi="BRH Devanagari Extra" w:cs="BRH Devanagari Extra"/>
+          <w:sz w:val="36"/>
+          <w:szCs w:val="40"/>
+        </w:rPr>
+        <w:t xml:space="preserve"> | A</w:t>
       </w:r>
       <w:r>
         <w:rPr>
@@ -16207,7 +16010,6 @@
         </w:rPr>
         <w:t xml:space="preserve">= </w:t>
       </w:r>
-      <w:proofErr w:type="gramStart"/>
       <w:r>
         <w:rPr>
           <w:rFonts w:ascii="BRH Devanagari Extra" w:hAnsi="BRH Devanagari Extra" w:cs="BRH Devanagari Extra"/>
@@ -16224,17 +16026,7 @@
           <w:sz w:val="36"/>
           <w:szCs w:val="36"/>
         </w:rPr>
-        <w:t>iuÉqÉÌ</w:t>
-      </w:r>
-      <w:proofErr w:type="gramEnd"/>
-      <w:r>
-        <w:rPr>
-          <w:rFonts w:ascii="BRH Devanagari" w:hAnsi="BRH Devanagari" w:cs="BRH Devanagari"/>
-          <w:color w:val="FF0000"/>
-          <w:sz w:val="36"/>
-          <w:szCs w:val="36"/>
-        </w:rPr>
-        <w:t>…¡ûUÉå AÌ…¡ûU xiuÉÇ iuÉqÉÌ…¡ûUÈ |)</w:t>
+        <w:t>iuÉqÉÌ…¡ûUÉå AÌ…¡ûU xiuÉÇ iuÉqÉÌ…¡ûUÈ |)</w:t>
       </w:r>
     </w:p>
     <w:p>
@@ -16409,7 +16201,7 @@
       <w:r>
         <w:rPr>
           <w:noProof/>
-          <w:lang w:eastAsia="en-IN"/>
+          <w:lang w:val="en-US" w:bidi="ta-IN"/>
         </w:rPr>
         <mc:AlternateContent>
           <mc:Choice Requires="wps">
@@ -16467,7 +16259,7 @@
               </wp:anchor>
             </w:drawing>
           </mc:Choice>
-          <mc:Fallback>
+          <mc:Fallback xmlns:w16se="http://schemas.microsoft.com/office/word/2015/wordml/symex" xmlns:cx1="http://schemas.microsoft.com/office/drawing/2015/9/8/chartex" xmlns:cx="http://schemas.microsoft.com/office/drawing/2014/chartex">
             <w:pict>
               <v:shapetype w14:anchorId="62FF5D4C" id="_x0000_t32" coordsize="21600,21600" o:spt="32" o:oned="t" path="m,l21600,21600e" filled="f">
                 <v:path arrowok="t" fillok="f" o:connecttype="none"/>
@@ -16538,8 +16330,9 @@
           <w:highlight w:val="yellow"/>
           <w:lang w:val="en-US"/>
         </w:rPr>
-        <w:t>(same jatai</w:t>
-      </w:r>
+        <w:t>(</w:t>
+      </w:r>
+      <w:proofErr w:type="gramStart"/>
       <w:r>
         <w:rPr>
           <w:rFonts w:ascii="Arial" w:hAnsi="Arial" w:cs="Arial"/>
@@ -16550,9 +16343,9 @@
           <w:highlight w:val="yellow"/>
           <w:lang w:val="en-US"/>
         </w:rPr>
-        <w:t xml:space="preserve"> as </w:t>
-      </w:r>
-      <w:proofErr w:type="gramStart"/>
+        <w:t>same</w:t>
+      </w:r>
+      <w:proofErr w:type="gramEnd"/>
       <w:r>
         <w:rPr>
           <w:rFonts w:ascii="Arial" w:hAnsi="Arial" w:cs="Arial"/>
@@ -16563,7 +16356,7 @@
           <w:highlight w:val="yellow"/>
           <w:lang w:val="en-US"/>
         </w:rPr>
-        <w:t>below</w:t>
+        <w:t xml:space="preserve"> jatai</w:t>
       </w:r>
       <w:r>
         <w:rPr>
@@ -16575,9 +16368,8 @@
           <w:highlight w:val="yellow"/>
           <w:lang w:val="en-US"/>
         </w:rPr>
-        <w:t xml:space="preserve"> ,</w:t>
-      </w:r>
-      <w:proofErr w:type="gramEnd"/>
+        <w:t xml:space="preserve"> as below</w:t>
+      </w:r>
       <w:r>
         <w:rPr>
           <w:rFonts w:ascii="Arial" w:hAnsi="Arial" w:cs="Arial"/>
@@ -16588,7 +16380,7 @@
           <w:highlight w:val="yellow"/>
           <w:lang w:val="en-US"/>
         </w:rPr>
-        <w:t xml:space="preserve"> here amgiraH lopam)</w:t>
+        <w:t xml:space="preserve"> , here amgiraH lopam)</w:t>
       </w:r>
     </w:p>
     <w:p>
@@ -17458,7 +17250,7 @@
           <w:sz w:val="36"/>
           <w:szCs w:val="36"/>
         </w:rPr>
-        <w:t xml:space="preserve">(eÉlqÉþ³ÉalÉå AalÉåý eÉlqÉýlÉç eÉlqÉþ³ÉalÉå | AýalÉåý CiÉÏÌiÉrÉþalÉå ÅalÉý </w:t>
+        <w:t>(</w:t>
       </w:r>
       <w:proofErr w:type="gramStart"/>
       <w:r>
@@ -17468,9 +17260,18 @@
           <w:sz w:val="36"/>
           <w:szCs w:val="36"/>
         </w:rPr>
-        <w:t>CÌiÉþ )</w:t>
+        <w:t>eÉlqÉþ³ÉalÉå</w:t>
       </w:r>
       <w:proofErr w:type="gramEnd"/>
+      <w:r>
+        <w:rPr>
+          <w:rFonts w:ascii="BRH Devanagari Extra" w:hAnsi="BRH Devanagari Extra" w:cs="BRH Devanagari Extra"/>
+          <w:color w:val="FF0000"/>
+          <w:sz w:val="36"/>
+          <w:szCs w:val="36"/>
+        </w:rPr>
+        <w:t xml:space="preserve"> AalÉåý eÉlqÉýlÉç eÉlqÉþ³ÉalÉå | AýalÉåý CiÉÏÌiÉrÉþalÉå ÅalÉý CÌiÉþ )</w:t>
+      </w:r>
     </w:p>
     <w:p>
       <w:pPr>
@@ -20327,8 +20128,6 @@
           <w:szCs w:val="36"/>
         </w:rPr>
       </w:pPr>
-      <w:bookmarkStart w:id="0" w:name="_GoBack"/>
-      <w:bookmarkEnd w:id="0"/>
     </w:p>
     <w:p>
       <w:pPr>
@@ -22397,7 +22196,7 @@
 </file>
 
 <file path=word/endnotes.xml><?xml version="1.0" encoding="utf-8"?>
-<w:endnotes xmlns:wpc="http://schemas.microsoft.com/office/word/2010/wordprocessingCanvas" xmlns:cx="http://schemas.microsoft.com/office/drawing/2014/chartex" xmlns:cx1="http://schemas.microsoft.com/office/drawing/2015/9/8/chartex" xmlns:mc="http://schemas.openxmlformats.org/markup-compatibility/2006" xmlns:o="urn:schemas-microsoft-com:office:office" xmlns:r="http://schemas.openxmlformats.org/officeDocument/2006/relationships" xmlns:m="http://schemas.openxmlformats.org/officeDocument/2006/math" xmlns:v="urn:schemas-microsoft-com:vml" xmlns:wp14="http://schemas.microsoft.com/office/word/2010/wordprocessingDrawing" xmlns:wp="http://schemas.openxmlformats.org/drawingml/2006/wordprocessingDrawing" xmlns:w10="urn:schemas-microsoft-com:office:word" xmlns:w="http://schemas.openxmlformats.org/wordprocessingml/2006/main" xmlns:w14="http://schemas.microsoft.com/office/word/2010/wordml" xmlns:w15="http://schemas.microsoft.com/office/word/2012/wordml" xmlns:w16se="http://schemas.microsoft.com/office/word/2015/wordml/symex" xmlns:wpg="http://schemas.microsoft.com/office/word/2010/wordprocessingGroup" xmlns:wpi="http://schemas.microsoft.com/office/word/2010/wordprocessingInk" xmlns:wne="http://schemas.microsoft.com/office/word/2006/wordml" xmlns:wps="http://schemas.microsoft.com/office/word/2010/wordprocessingShape" mc:Ignorable="w14 w15 w16se wp14">
+<w:endnotes xmlns:wpc="http://schemas.microsoft.com/office/word/2010/wordprocessingCanvas" xmlns:mc="http://schemas.openxmlformats.org/markup-compatibility/2006" xmlns:o="urn:schemas-microsoft-com:office:office" xmlns:r="http://schemas.openxmlformats.org/officeDocument/2006/relationships" xmlns:m="http://schemas.openxmlformats.org/officeDocument/2006/math" xmlns:v="urn:schemas-microsoft-com:vml" xmlns:wp14="http://schemas.microsoft.com/office/word/2010/wordprocessingDrawing" xmlns:wp="http://schemas.openxmlformats.org/drawingml/2006/wordprocessingDrawing" xmlns:w10="urn:schemas-microsoft-com:office:word" xmlns:w="http://schemas.openxmlformats.org/wordprocessingml/2006/main" xmlns:w14="http://schemas.microsoft.com/office/word/2010/wordml" xmlns:w15="http://schemas.microsoft.com/office/word/2012/wordml" xmlns:wpg="http://schemas.microsoft.com/office/word/2010/wordprocessingGroup" xmlns:wpi="http://schemas.microsoft.com/office/word/2010/wordprocessingInk" xmlns:wne="http://schemas.microsoft.com/office/word/2006/wordml" xmlns:wps="http://schemas.microsoft.com/office/word/2010/wordprocessingShape" mc:Ignorable="w14 w15 wp14">
   <w:endnote w:type="separator" w:id="-1">
     <w:p>
       <w:pPr>
@@ -22422,7 +22221,7 @@
 </file>
 
 <file path=word/footer1.xml><?xml version="1.0" encoding="utf-8"?>
-<w:ftr xmlns:wpc="http://schemas.microsoft.com/office/word/2010/wordprocessingCanvas" xmlns:cx="http://schemas.microsoft.com/office/drawing/2014/chartex" xmlns:cx1="http://schemas.microsoft.com/office/drawing/2015/9/8/chartex" xmlns:mc="http://schemas.openxmlformats.org/markup-compatibility/2006" xmlns:o="urn:schemas-microsoft-com:office:office" xmlns:r="http://schemas.openxmlformats.org/officeDocument/2006/relationships" xmlns:m="http://schemas.openxmlformats.org/officeDocument/2006/math" xmlns:v="urn:schemas-microsoft-com:vml" xmlns:wp14="http://schemas.microsoft.com/office/word/2010/wordprocessingDrawing" xmlns:wp="http://schemas.openxmlformats.org/drawingml/2006/wordprocessingDrawing" xmlns:w10="urn:schemas-microsoft-com:office:word" xmlns:w="http://schemas.openxmlformats.org/wordprocessingml/2006/main" xmlns:w14="http://schemas.microsoft.com/office/word/2010/wordml" xmlns:w15="http://schemas.microsoft.com/office/word/2012/wordml" xmlns:w16se="http://schemas.microsoft.com/office/word/2015/wordml/symex" xmlns:wpg="http://schemas.microsoft.com/office/word/2010/wordprocessingGroup" xmlns:wpi="http://schemas.microsoft.com/office/word/2010/wordprocessingInk" xmlns:wne="http://schemas.microsoft.com/office/word/2006/wordml" xmlns:wps="http://schemas.microsoft.com/office/word/2010/wordprocessingShape" mc:Ignorable="w14 w15 w16se wp14">
+<w:ftr xmlns:wpc="http://schemas.microsoft.com/office/word/2010/wordprocessingCanvas" xmlns:mc="http://schemas.openxmlformats.org/markup-compatibility/2006" xmlns:o="urn:schemas-microsoft-com:office:office" xmlns:r="http://schemas.openxmlformats.org/officeDocument/2006/relationships" xmlns:m="http://schemas.openxmlformats.org/officeDocument/2006/math" xmlns:v="urn:schemas-microsoft-com:vml" xmlns:wp14="http://schemas.microsoft.com/office/word/2010/wordprocessingDrawing" xmlns:wp="http://schemas.openxmlformats.org/drawingml/2006/wordprocessingDrawing" xmlns:w10="urn:schemas-microsoft-com:office:word" xmlns:w="http://schemas.openxmlformats.org/wordprocessingml/2006/main" xmlns:w14="http://schemas.microsoft.com/office/word/2010/wordml" xmlns:w15="http://schemas.microsoft.com/office/word/2012/wordml" xmlns:wpg="http://schemas.microsoft.com/office/word/2010/wordprocessingGroup" xmlns:wpi="http://schemas.microsoft.com/office/word/2010/wordprocessingInk" xmlns:wne="http://schemas.microsoft.com/office/word/2006/wordml" xmlns:wps="http://schemas.microsoft.com/office/word/2010/wordprocessingShape" mc:Ignorable="w14 w15 wp14">
   <w:p>
     <w:pPr>
       <w:pStyle w:val="Footer"/>
@@ -22443,7 +22242,7 @@
 </file>
 
 <file path=word/footnotes.xml><?xml version="1.0" encoding="utf-8"?>
-<w:footnotes xmlns:wpc="http://schemas.microsoft.com/office/word/2010/wordprocessingCanvas" xmlns:cx="http://schemas.microsoft.com/office/drawing/2014/chartex" xmlns:cx1="http://schemas.microsoft.com/office/drawing/2015/9/8/chartex" xmlns:mc="http://schemas.openxmlformats.org/markup-compatibility/2006" xmlns:o="urn:schemas-microsoft-com:office:office" xmlns:r="http://schemas.openxmlformats.org/officeDocument/2006/relationships" xmlns:m="http://schemas.openxmlformats.org/officeDocument/2006/math" xmlns:v="urn:schemas-microsoft-com:vml" xmlns:wp14="http://schemas.microsoft.com/office/word/2010/wordprocessingDrawing" xmlns:wp="http://schemas.openxmlformats.org/drawingml/2006/wordprocessingDrawing" xmlns:w10="urn:schemas-microsoft-com:office:word" xmlns:w="http://schemas.openxmlformats.org/wordprocessingml/2006/main" xmlns:w14="http://schemas.microsoft.com/office/word/2010/wordml" xmlns:w15="http://schemas.microsoft.com/office/word/2012/wordml" xmlns:w16se="http://schemas.microsoft.com/office/word/2015/wordml/symex" xmlns:wpg="http://schemas.microsoft.com/office/word/2010/wordprocessingGroup" xmlns:wpi="http://schemas.microsoft.com/office/word/2010/wordprocessingInk" xmlns:wne="http://schemas.microsoft.com/office/word/2006/wordml" xmlns:wps="http://schemas.microsoft.com/office/word/2010/wordprocessingShape" mc:Ignorable="w14 w15 w16se wp14">
+<w:footnotes xmlns:wpc="http://schemas.microsoft.com/office/word/2010/wordprocessingCanvas" xmlns:mc="http://schemas.openxmlformats.org/markup-compatibility/2006" xmlns:o="urn:schemas-microsoft-com:office:office" xmlns:r="http://schemas.openxmlformats.org/officeDocument/2006/relationships" xmlns:m="http://schemas.openxmlformats.org/officeDocument/2006/math" xmlns:v="urn:schemas-microsoft-com:vml" xmlns:wp14="http://schemas.microsoft.com/office/word/2010/wordprocessingDrawing" xmlns:wp="http://schemas.openxmlformats.org/drawingml/2006/wordprocessingDrawing" xmlns:w10="urn:schemas-microsoft-com:office:word" xmlns:w="http://schemas.openxmlformats.org/wordprocessingml/2006/main" xmlns:w14="http://schemas.microsoft.com/office/word/2010/wordml" xmlns:w15="http://schemas.microsoft.com/office/word/2012/wordml" xmlns:wpg="http://schemas.microsoft.com/office/word/2010/wordprocessingGroup" xmlns:wpi="http://schemas.microsoft.com/office/word/2010/wordprocessingInk" xmlns:wne="http://schemas.microsoft.com/office/word/2006/wordml" xmlns:wps="http://schemas.microsoft.com/office/word/2010/wordprocessingShape" mc:Ignorable="w14 w15 wp14">
   <w:footnote w:type="separator" w:id="-1">
     <w:p>
       <w:pPr>
@@ -22468,7 +22267,7 @@
 </file>
 
 <file path=word/header1.xml><?xml version="1.0" encoding="utf-8"?>
-<w:hdr xmlns:wpc="http://schemas.microsoft.com/office/word/2010/wordprocessingCanvas" xmlns:cx="http://schemas.microsoft.com/office/drawing/2014/chartex" xmlns:cx1="http://schemas.microsoft.com/office/drawing/2015/9/8/chartex" xmlns:mc="http://schemas.openxmlformats.org/markup-compatibility/2006" xmlns:o="urn:schemas-microsoft-com:office:office" xmlns:r="http://schemas.openxmlformats.org/officeDocument/2006/relationships" xmlns:m="http://schemas.openxmlformats.org/officeDocument/2006/math" xmlns:v="urn:schemas-microsoft-com:vml" xmlns:wp14="http://schemas.microsoft.com/office/word/2010/wordprocessingDrawing" xmlns:wp="http://schemas.openxmlformats.org/drawingml/2006/wordprocessingDrawing" xmlns:w10="urn:schemas-microsoft-com:office:word" xmlns:w="http://schemas.openxmlformats.org/wordprocessingml/2006/main" xmlns:w14="http://schemas.microsoft.com/office/word/2010/wordml" xmlns:w15="http://schemas.microsoft.com/office/word/2012/wordml" xmlns:w16se="http://schemas.microsoft.com/office/word/2015/wordml/symex" xmlns:wpg="http://schemas.microsoft.com/office/word/2010/wordprocessingGroup" xmlns:wpi="http://schemas.microsoft.com/office/word/2010/wordprocessingInk" xmlns:wne="http://schemas.microsoft.com/office/word/2006/wordml" xmlns:wps="http://schemas.microsoft.com/office/word/2010/wordprocessingShape" mc:Ignorable="w14 w15 w16se wp14">
+<w:hdr xmlns:wpc="http://schemas.microsoft.com/office/word/2010/wordprocessingCanvas" xmlns:mc="http://schemas.openxmlformats.org/markup-compatibility/2006" xmlns:o="urn:schemas-microsoft-com:office:office" xmlns:r="http://schemas.openxmlformats.org/officeDocument/2006/relationships" xmlns:m="http://schemas.openxmlformats.org/officeDocument/2006/math" xmlns:v="urn:schemas-microsoft-com:vml" xmlns:wp14="http://schemas.microsoft.com/office/word/2010/wordprocessingDrawing" xmlns:wp="http://schemas.openxmlformats.org/drawingml/2006/wordprocessingDrawing" xmlns:w10="urn:schemas-microsoft-com:office:word" xmlns:w="http://schemas.openxmlformats.org/wordprocessingml/2006/main" xmlns:w14="http://schemas.microsoft.com/office/word/2010/wordml" xmlns:w15="http://schemas.microsoft.com/office/word/2012/wordml" xmlns:wpg="http://schemas.microsoft.com/office/word/2010/wordprocessingGroup" xmlns:wpi="http://schemas.microsoft.com/office/word/2010/wordprocessingInk" xmlns:wne="http://schemas.microsoft.com/office/word/2006/wordml" xmlns:wps="http://schemas.microsoft.com/office/word/2010/wordprocessingShape" mc:Ignorable="w14 w15 wp14">
   <w:p>
     <w:pPr>
       <w:pStyle w:val="Header"/>
@@ -22481,8 +22280,8 @@
 </file>
 
 <file path=word/numbering.xml><?xml version="1.0" encoding="utf-8"?>
-<w:numbering xmlns:wpc="http://schemas.microsoft.com/office/word/2010/wordprocessingCanvas" xmlns:cx="http://schemas.microsoft.com/office/drawing/2014/chartex" xmlns:cx1="http://schemas.microsoft.com/office/drawing/2015/9/8/chartex" xmlns:mc="http://schemas.openxmlformats.org/markup-compatibility/2006" xmlns:o="urn:schemas-microsoft-com:office:office" xmlns:r="http://schemas.openxmlformats.org/officeDocument/2006/relationships" xmlns:m="http://schemas.openxmlformats.org/officeDocument/2006/math" xmlns:v="urn:schemas-microsoft-com:vml" xmlns:wp14="http://schemas.microsoft.com/office/word/2010/wordprocessingDrawing" xmlns:wp="http://schemas.openxmlformats.org/drawingml/2006/wordprocessingDrawing" xmlns:w10="urn:schemas-microsoft-com:office:word" xmlns:w="http://schemas.openxmlformats.org/wordprocessingml/2006/main" xmlns:w14="http://schemas.microsoft.com/office/word/2010/wordml" xmlns:w15="http://schemas.microsoft.com/office/word/2012/wordml" xmlns:w16se="http://schemas.microsoft.com/office/word/2015/wordml/symex" xmlns:wpg="http://schemas.microsoft.com/office/word/2010/wordprocessingGroup" xmlns:wpi="http://schemas.microsoft.com/office/word/2010/wordprocessingInk" xmlns:wne="http://schemas.microsoft.com/office/word/2006/wordml" xmlns:wps="http://schemas.microsoft.com/office/word/2010/wordprocessingShape" mc:Ignorable="w14 w15 w16se wp14">
-  <w:abstractNum w:abstractNumId="0" w15:restartNumberingAfterBreak="0">
+<w:numbering xmlns:wpc="http://schemas.microsoft.com/office/word/2010/wordprocessingCanvas" xmlns:mc="http://schemas.openxmlformats.org/markup-compatibility/2006" xmlns:o="urn:schemas-microsoft-com:office:office" xmlns:r="http://schemas.openxmlformats.org/officeDocument/2006/relationships" xmlns:m="http://schemas.openxmlformats.org/officeDocument/2006/math" xmlns:v="urn:schemas-microsoft-com:vml" xmlns:wp14="http://schemas.microsoft.com/office/word/2010/wordprocessingDrawing" xmlns:wp="http://schemas.openxmlformats.org/drawingml/2006/wordprocessingDrawing" xmlns:w10="urn:schemas-microsoft-com:office:word" xmlns:w="http://schemas.openxmlformats.org/wordprocessingml/2006/main" xmlns:w14="http://schemas.microsoft.com/office/word/2010/wordml" xmlns:w15="http://schemas.microsoft.com/office/word/2012/wordml" xmlns:wpg="http://schemas.microsoft.com/office/word/2010/wordprocessingGroup" xmlns:wpi="http://schemas.microsoft.com/office/word/2010/wordprocessingInk" xmlns:wne="http://schemas.microsoft.com/office/word/2006/wordml" xmlns:wps="http://schemas.microsoft.com/office/word/2010/wordprocessingShape" mc:Ignorable="w14 w15 wp14">
+  <w:abstractNum w:abstractNumId="0">
     <w:nsid w:val="09B043E1"/>
     <w:multiLevelType w:val="hybridMultilevel"/>
     <w:tmpl w:val="E1FC001A"/>
@@ -22573,7 +22372,7 @@
       </w:pPr>
     </w:lvl>
   </w:abstractNum>
-  <w:abstractNum w:abstractNumId="1" w15:restartNumberingAfterBreak="0">
+  <w:abstractNum w:abstractNumId="1">
     <w:nsid w:val="0B6B4430"/>
     <w:multiLevelType w:val="hybridMultilevel"/>
     <w:tmpl w:val="31086C24"/>
@@ -22662,7 +22461,7 @@
       </w:pPr>
     </w:lvl>
   </w:abstractNum>
-  <w:abstractNum w:abstractNumId="2" w15:restartNumberingAfterBreak="0">
+  <w:abstractNum w:abstractNumId="2">
     <w:nsid w:val="0FAF6971"/>
     <w:multiLevelType w:val="hybridMultilevel"/>
     <w:tmpl w:val="CF520954"/>
@@ -22753,7 +22552,7 @@
       </w:pPr>
     </w:lvl>
   </w:abstractNum>
-  <w:abstractNum w:abstractNumId="3" w15:restartNumberingAfterBreak="0">
+  <w:abstractNum w:abstractNumId="3">
     <w:nsid w:val="10DE5A47"/>
     <w:multiLevelType w:val="hybridMultilevel"/>
     <w:tmpl w:val="4BBE317E"/>
@@ -22842,7 +22641,7 @@
       </w:pPr>
     </w:lvl>
   </w:abstractNum>
-  <w:abstractNum w:abstractNumId="4" w15:restartNumberingAfterBreak="0">
+  <w:abstractNum w:abstractNumId="4">
     <w:nsid w:val="15660DBE"/>
     <w:multiLevelType w:val="hybridMultilevel"/>
     <w:tmpl w:val="E12277D2"/>
@@ -22932,7 +22731,7 @@
       </w:pPr>
     </w:lvl>
   </w:abstractNum>
-  <w:abstractNum w:abstractNumId="5" w15:restartNumberingAfterBreak="0">
+  <w:abstractNum w:abstractNumId="5">
     <w:nsid w:val="15DC49E0"/>
     <w:multiLevelType w:val="hybridMultilevel"/>
     <w:tmpl w:val="65BA20FE"/>
@@ -23018,7 +22817,7 @@
       </w:pPr>
     </w:lvl>
   </w:abstractNum>
-  <w:abstractNum w:abstractNumId="6" w15:restartNumberingAfterBreak="0">
+  <w:abstractNum w:abstractNumId="6">
     <w:nsid w:val="1778197A"/>
     <w:multiLevelType w:val="multilevel"/>
     <w:tmpl w:val="4594A25A"/>
@@ -23109,7 +22908,7 @@
       </w:pPr>
     </w:lvl>
   </w:abstractNum>
-  <w:abstractNum w:abstractNumId="7" w15:restartNumberingAfterBreak="0">
+  <w:abstractNum w:abstractNumId="7">
     <w:nsid w:val="1BE00F69"/>
     <w:multiLevelType w:val="hybridMultilevel"/>
     <w:tmpl w:val="E80A60A0"/>
@@ -23198,7 +22997,7 @@
       </w:pPr>
     </w:lvl>
   </w:abstractNum>
-  <w:abstractNum w:abstractNumId="8" w15:restartNumberingAfterBreak="0">
+  <w:abstractNum w:abstractNumId="8">
     <w:nsid w:val="1E70694E"/>
     <w:multiLevelType w:val="hybridMultilevel"/>
     <w:tmpl w:val="65BA20FE"/>
@@ -23284,7 +23083,7 @@
       </w:pPr>
     </w:lvl>
   </w:abstractNum>
-  <w:abstractNum w:abstractNumId="9" w15:restartNumberingAfterBreak="0">
+  <w:abstractNum w:abstractNumId="9">
     <w:nsid w:val="29A67B95"/>
     <w:multiLevelType w:val="hybridMultilevel"/>
     <w:tmpl w:val="3A7C22A0"/>
@@ -23374,7 +23173,7 @@
       </w:pPr>
     </w:lvl>
   </w:abstractNum>
-  <w:abstractNum w:abstractNumId="10" w15:restartNumberingAfterBreak="0">
+  <w:abstractNum w:abstractNumId="10">
     <w:nsid w:val="2E234069"/>
     <w:multiLevelType w:val="multilevel"/>
     <w:tmpl w:val="1284BEE4"/>
@@ -23500,7 +23299,7 @@
       </w:rPr>
     </w:lvl>
   </w:abstractNum>
-  <w:abstractNum w:abstractNumId="11" w15:restartNumberingAfterBreak="0">
+  <w:abstractNum w:abstractNumId="11">
     <w:nsid w:val="30F55470"/>
     <w:multiLevelType w:val="hybridMultilevel"/>
     <w:tmpl w:val="21729DA8"/>
@@ -23594,7 +23393,7 @@
       </w:pPr>
     </w:lvl>
   </w:abstractNum>
-  <w:abstractNum w:abstractNumId="12" w15:restartNumberingAfterBreak="0">
+  <w:abstractNum w:abstractNumId="12">
     <w:nsid w:val="42A9084A"/>
     <w:multiLevelType w:val="hybridMultilevel"/>
     <w:tmpl w:val="B1C8D1B4"/>
@@ -23680,7 +23479,7 @@
       </w:pPr>
     </w:lvl>
   </w:abstractNum>
-  <w:abstractNum w:abstractNumId="13" w15:restartNumberingAfterBreak="0">
+  <w:abstractNum w:abstractNumId="13">
     <w:nsid w:val="46B31345"/>
     <w:multiLevelType w:val="hybridMultilevel"/>
     <w:tmpl w:val="1CAAE5FE"/>
@@ -23769,7 +23568,7 @@
       </w:pPr>
     </w:lvl>
   </w:abstractNum>
-  <w:abstractNum w:abstractNumId="14" w15:restartNumberingAfterBreak="0">
+  <w:abstractNum w:abstractNumId="14">
     <w:nsid w:val="499B0C5B"/>
     <w:multiLevelType w:val="hybridMultilevel"/>
     <w:tmpl w:val="CB3E80D2"/>
@@ -23859,7 +23658,7 @@
       </w:pPr>
     </w:lvl>
   </w:abstractNum>
-  <w:abstractNum w:abstractNumId="15" w15:restartNumberingAfterBreak="0">
+  <w:abstractNum w:abstractNumId="15">
     <w:nsid w:val="4C0F1D75"/>
     <w:multiLevelType w:val="hybridMultilevel"/>
     <w:tmpl w:val="CB286972"/>
@@ -23945,7 +23744,7 @@
       </w:pPr>
     </w:lvl>
   </w:abstractNum>
-  <w:abstractNum w:abstractNumId="16" w15:restartNumberingAfterBreak="0">
+  <w:abstractNum w:abstractNumId="16">
     <w:nsid w:val="4D4A5BD0"/>
     <w:multiLevelType w:val="hybridMultilevel"/>
     <w:tmpl w:val="078854E8"/>
@@ -24036,7 +23835,7 @@
       </w:pPr>
     </w:lvl>
   </w:abstractNum>
-  <w:abstractNum w:abstractNumId="17" w15:restartNumberingAfterBreak="0">
+  <w:abstractNum w:abstractNumId="17">
     <w:nsid w:val="56D865C2"/>
     <w:multiLevelType w:val="hybridMultilevel"/>
     <w:tmpl w:val="EE74889C"/>
@@ -24125,7 +23924,7 @@
       </w:pPr>
     </w:lvl>
   </w:abstractNum>
-  <w:abstractNum w:abstractNumId="18" w15:restartNumberingAfterBreak="0">
+  <w:abstractNum w:abstractNumId="18">
     <w:nsid w:val="5B8F3673"/>
     <w:multiLevelType w:val="hybridMultilevel"/>
     <w:tmpl w:val="509836A6"/>
@@ -24211,7 +24010,7 @@
       </w:pPr>
     </w:lvl>
   </w:abstractNum>
-  <w:abstractNum w:abstractNumId="19" w15:restartNumberingAfterBreak="0">
+  <w:abstractNum w:abstractNumId="19">
     <w:nsid w:val="5E0E0A05"/>
     <w:multiLevelType w:val="hybridMultilevel"/>
     <w:tmpl w:val="ECC87446"/>
@@ -24301,7 +24100,7 @@
       </w:pPr>
     </w:lvl>
   </w:abstractNum>
-  <w:abstractNum w:abstractNumId="20" w15:restartNumberingAfterBreak="0">
+  <w:abstractNum w:abstractNumId="20">
     <w:nsid w:val="5EDF69D5"/>
     <w:multiLevelType w:val="hybridMultilevel"/>
     <w:tmpl w:val="D6C6FBCE"/>
@@ -24387,7 +24186,7 @@
       </w:pPr>
     </w:lvl>
   </w:abstractNum>
-  <w:abstractNum w:abstractNumId="21" w15:restartNumberingAfterBreak="0">
+  <w:abstractNum w:abstractNumId="21">
     <w:nsid w:val="63916B04"/>
     <w:multiLevelType w:val="hybridMultilevel"/>
     <w:tmpl w:val="832EDBC0"/>
@@ -24473,7 +24272,7 @@
       </w:pPr>
     </w:lvl>
   </w:abstractNum>
-  <w:abstractNum w:abstractNumId="22" w15:restartNumberingAfterBreak="0">
+  <w:abstractNum w:abstractNumId="22">
     <w:nsid w:val="672B18AD"/>
     <w:multiLevelType w:val="multilevel"/>
     <w:tmpl w:val="564AC5CA"/>
@@ -24590,7 +24389,7 @@
       </w:rPr>
     </w:lvl>
   </w:abstractNum>
-  <w:abstractNum w:abstractNumId="23" w15:restartNumberingAfterBreak="0">
+  <w:abstractNum w:abstractNumId="23">
     <w:nsid w:val="672F51FB"/>
     <w:multiLevelType w:val="hybridMultilevel"/>
     <w:tmpl w:val="C36A54A2"/>
@@ -24676,7 +24475,7 @@
       </w:pPr>
     </w:lvl>
   </w:abstractNum>
-  <w:abstractNum w:abstractNumId="24" w15:restartNumberingAfterBreak="0">
+  <w:abstractNum w:abstractNumId="24">
     <w:nsid w:val="6EAA51AC"/>
     <w:multiLevelType w:val="hybridMultilevel"/>
     <w:tmpl w:val="0C9035A8"/>
@@ -24765,7 +24564,7 @@
       </w:pPr>
     </w:lvl>
   </w:abstractNum>
-  <w:abstractNum w:abstractNumId="25" w15:restartNumberingAfterBreak="0">
+  <w:abstractNum w:abstractNumId="25">
     <w:nsid w:val="70A714A8"/>
     <w:multiLevelType w:val="hybridMultilevel"/>
     <w:tmpl w:val="CB286972"/>
@@ -24851,7 +24650,7 @@
       </w:pPr>
     </w:lvl>
   </w:abstractNum>
-  <w:abstractNum w:abstractNumId="26" w15:restartNumberingAfterBreak="0">
+  <w:abstractNum w:abstractNumId="26">
     <w:nsid w:val="7164650B"/>
     <w:multiLevelType w:val="hybridMultilevel"/>
     <w:tmpl w:val="250C9BC6"/>
@@ -24937,7 +24736,7 @@
       </w:pPr>
     </w:lvl>
   </w:abstractNum>
-  <w:abstractNum w:abstractNumId="27" w15:restartNumberingAfterBreak="0">
+  <w:abstractNum w:abstractNumId="27">
     <w:nsid w:val="72BF5999"/>
     <w:multiLevelType w:val="hybridMultilevel"/>
     <w:tmpl w:val="3D2C3C10"/>
@@ -25028,7 +24827,7 @@
       </w:pPr>
     </w:lvl>
   </w:abstractNum>
-  <w:abstractNum w:abstractNumId="28" w15:restartNumberingAfterBreak="0">
+  <w:abstractNum w:abstractNumId="28">
     <w:nsid w:val="770F4872"/>
     <w:multiLevelType w:val="hybridMultilevel"/>
     <w:tmpl w:val="FF2E2AE4"/>
@@ -25119,7 +24918,7 @@
       </w:pPr>
     </w:lvl>
   </w:abstractNum>
-  <w:abstractNum w:abstractNumId="29" w15:restartNumberingAfterBreak="0">
+  <w:abstractNum w:abstractNumId="29">
     <w:nsid w:val="78F071C5"/>
     <w:multiLevelType w:val="hybridMultilevel"/>
     <w:tmpl w:val="AE8C9BB2"/>
@@ -25205,7 +25004,7 @@
       </w:pPr>
     </w:lvl>
   </w:abstractNum>
-  <w:abstractNum w:abstractNumId="30" w15:restartNumberingAfterBreak="0">
+  <w:abstractNum w:abstractNumId="30">
     <w:nsid w:val="799D51B3"/>
     <w:multiLevelType w:val="hybridMultilevel"/>
     <w:tmpl w:val="06C2B8F8"/>
@@ -25291,7 +25090,7 @@
       </w:pPr>
     </w:lvl>
   </w:abstractNum>
-  <w:abstractNum w:abstractNumId="31" w15:restartNumberingAfterBreak="0">
+  <w:abstractNum w:abstractNumId="31">
     <w:nsid w:val="7AD92F80"/>
     <w:multiLevelType w:val="hybridMultilevel"/>
     <w:tmpl w:val="137CD8D6"/>
@@ -25481,7 +25280,7 @@
 </file>
 
 <file path=word/styles.xml><?xml version="1.0" encoding="utf-8"?>
-<w:styles xmlns:mc="http://schemas.openxmlformats.org/markup-compatibility/2006" xmlns:r="http://schemas.openxmlformats.org/officeDocument/2006/relationships" xmlns:w="http://schemas.openxmlformats.org/wordprocessingml/2006/main" xmlns:w14="http://schemas.microsoft.com/office/word/2010/wordml" xmlns:w15="http://schemas.microsoft.com/office/word/2012/wordml" xmlns:w16se="http://schemas.microsoft.com/office/word/2015/wordml/symex" mc:Ignorable="w14 w15 w16se">
+<w:styles xmlns:mc="http://schemas.openxmlformats.org/markup-compatibility/2006" xmlns:r="http://schemas.openxmlformats.org/officeDocument/2006/relationships" xmlns:w="http://schemas.openxmlformats.org/wordprocessingml/2006/main" xmlns:w14="http://schemas.microsoft.com/office/word/2010/wordml" xmlns:w15="http://schemas.microsoft.com/office/word/2012/wordml" mc:Ignorable="w14 w15">
   <w:docDefaults>
     <w:rPrDefault>
       <w:rPr>
@@ -26650,7 +26449,7 @@
 </file>
 
 <file path=customXml/itemProps1.xml><?xml version="1.0" encoding="utf-8"?>
-<ds:datastoreItem xmlns:ds="http://schemas.openxmlformats.org/officeDocument/2006/customXml" ds:itemID="{AFD424C2-1DBA-4216-90DD-757F8458F8B8}">
+<ds:datastoreItem xmlns:ds="http://schemas.openxmlformats.org/officeDocument/2006/customXml" ds:itemID="{5A31E9DC-365B-4536-B68B-E6853F44B1FC}">
   <ds:schemaRefs>
     <ds:schemaRef ds:uri="http://schemas.openxmlformats.org/officeDocument/2006/bibliography"/>
   </ds:schemaRefs>

</xml_diff>